<commit_message>
corrijo word no docente
</commit_message>
<xml_diff>
--- a/public/doc/Solicitud de postulación a la convocatoria 2020 de subsidios para No Docentes.docx
+++ b/public/doc/Solicitud de postulación a la convocatoria 2020 de subsidios para No Docentes.docx
@@ -1,6 +1,6 @@
 
 <file path=word/document.xml><?xml version="1.0" encoding="utf-8"?>
-<w:document xmlns:wpc="http://schemas.microsoft.com/office/word/2010/wordprocessingCanvas" xmlns:cx="http://schemas.microsoft.com/office/drawing/2014/chartex" xmlns:cx1="http://schemas.microsoft.com/office/drawing/2015/9/8/chartex" xmlns:mc="http://schemas.openxmlformats.org/markup-compatibility/2006" xmlns:o="urn:schemas-microsoft-com:office:office" xmlns:r="http://schemas.openxmlformats.org/officeDocument/2006/relationships" xmlns:m="http://schemas.openxmlformats.org/officeDocument/2006/math" xmlns:v="urn:schemas-microsoft-com:vml" xmlns:wp14="http://schemas.microsoft.com/office/word/2010/wordprocessingDrawing" xmlns:wp="http://schemas.openxmlformats.org/drawingml/2006/wordprocessingDrawing" xmlns:w10="urn:schemas-microsoft-com:office:word" xmlns:w="http://schemas.openxmlformats.org/wordprocessingml/2006/main" xmlns:w14="http://schemas.microsoft.com/office/word/2010/wordml" xmlns:w15="http://schemas.microsoft.com/office/word/2012/wordml" xmlns:w16se="http://schemas.microsoft.com/office/word/2015/wordml/symex" xmlns:wpg="http://schemas.microsoft.com/office/word/2010/wordprocessingGroup" xmlns:wpi="http://schemas.microsoft.com/office/word/2010/wordprocessingInk" xmlns:wne="http://schemas.microsoft.com/office/word/2006/wordml" xmlns:wps="http://schemas.microsoft.com/office/word/2010/wordprocessingShape" mc:Ignorable="w14 w15 w16se wp14">
+<w:document xmlns:wpc="http://schemas.microsoft.com/office/word/2010/wordprocessingCanvas" xmlns:cx="http://schemas.microsoft.com/office/drawing/2014/chartex" xmlns:mc="http://schemas.openxmlformats.org/markup-compatibility/2006" xmlns:o="urn:schemas-microsoft-com:office:office" xmlns:r="http://schemas.openxmlformats.org/officeDocument/2006/relationships" xmlns:m="http://schemas.openxmlformats.org/officeDocument/2006/math" xmlns:v="urn:schemas-microsoft-com:vml" xmlns:wp14="http://schemas.microsoft.com/office/word/2010/wordprocessingDrawing" xmlns:wp="http://schemas.openxmlformats.org/drawingml/2006/wordprocessingDrawing" xmlns:w10="urn:schemas-microsoft-com:office:word" xmlns:w="http://schemas.openxmlformats.org/wordprocessingml/2006/main" xmlns:w14="http://schemas.microsoft.com/office/word/2010/wordml" xmlns:w15="http://schemas.microsoft.com/office/word/2012/wordml" xmlns:w16se="http://schemas.microsoft.com/office/word/2015/wordml/symex" xmlns:wpg="http://schemas.microsoft.com/office/word/2010/wordprocessingGroup" xmlns:wpi="http://schemas.microsoft.com/office/word/2010/wordprocessingInk" xmlns:wne="http://schemas.microsoft.com/office/word/2006/wordml" xmlns:wps="http://schemas.microsoft.com/office/word/2010/wordprocessingShape" mc:Ignorable="w14 w15 w16se wp14">
   <w:body>
     <w:p>
       <w:pPr>
@@ -266,7 +266,7 @@
           <w:sz w:val="24"/>
           <w:szCs w:val="24"/>
         </w:rPr>
-        <w:t>Docentes y Becarios</w:t>
+        <w:t>No Docentes</w:t>
       </w:r>
       <w:r>
         <w:rPr>
@@ -290,7 +290,7 @@
           <w:sz w:val="24"/>
           <w:szCs w:val="24"/>
         </w:rPr>
-        <w:t>208</w:t>
+        <w:t>207</w:t>
       </w:r>
       <w:r>
         <w:rPr>
@@ -364,8 +364,42 @@
           <w:sz w:val="24"/>
           <w:szCs w:val="24"/>
         </w:rPr>
-        <w:t>Conozco las condiciones establecidas en el Reglamento de Subsidios para Docentes y Becarios (Res 300/20 CS).</w:t>
-      </w:r>
+        <w:t xml:space="preserve">Conozco las condiciones establecidas en el Reglamento de Subsidios </w:t>
+      </w:r>
+      <w:r>
+        <w:rPr>
+          <w:rFonts w:ascii="Times New Roman" w:hAnsi="Times New Roman" w:cs="Times New Roman"/>
+          <w:sz w:val="24"/>
+          <w:szCs w:val="24"/>
+        </w:rPr>
+        <w:t>No Docentes</w:t>
+      </w:r>
+      <w:r>
+        <w:rPr>
+          <w:rFonts w:ascii="Times New Roman" w:hAnsi="Times New Roman" w:cs="Times New Roman"/>
+          <w:sz w:val="24"/>
+          <w:szCs w:val="24"/>
+        </w:rPr>
+        <w:t xml:space="preserve"> (Res </w:t>
+      </w:r>
+      <w:r>
+        <w:rPr>
+          <w:rFonts w:ascii="Times New Roman" w:hAnsi="Times New Roman" w:cs="Times New Roman"/>
+          <w:sz w:val="24"/>
+          <w:szCs w:val="24"/>
+        </w:rPr>
+        <w:t>369/16</w:t>
+      </w:r>
+      <w:r>
+        <w:rPr>
+          <w:rFonts w:ascii="Times New Roman" w:hAnsi="Times New Roman" w:cs="Times New Roman"/>
+          <w:sz w:val="24"/>
+          <w:szCs w:val="24"/>
+        </w:rPr>
+        <w:t xml:space="preserve"> CS).</w:t>
+      </w:r>
+      <w:bookmarkStart w:id="0" w:name="_GoBack"/>
+      <w:bookmarkEnd w:id="0"/>
     </w:p>
     <w:p>
       <w:pPr>
@@ -730,20 +764,12 @@
       </w:r>
       <w:proofErr w:type="spellStart"/>
       <w:r>
-        <w:t>Docente</w:t>
-      </w:r>
-      <w:r>
-        <w:t>s</w:t>
-      </w:r>
-      <w:r>
-        <w:t>Becarios</w:t>
+        <w:t>NoDocente</w:t>
       </w:r>
       <w:proofErr w:type="spellEnd"/>
       <w:r>
         <w:t xml:space="preserve">-Apellido y Nombre. </w:t>
       </w:r>
-      <w:bookmarkStart w:id="0" w:name="_GoBack"/>
-      <w:bookmarkEnd w:id="0"/>
     </w:p>
     <w:sectPr>
       <w:headerReference w:type="default" r:id="rId10"/>
@@ -757,7 +783,7 @@
 </file>
 
 <file path=word/endnotes.xml><?xml version="1.0" encoding="utf-8"?>
-<w:endnotes xmlns:wpc="http://schemas.microsoft.com/office/word/2010/wordprocessingCanvas" xmlns:cx="http://schemas.microsoft.com/office/drawing/2014/chartex" xmlns:cx1="http://schemas.microsoft.com/office/drawing/2015/9/8/chartex" xmlns:mc="http://schemas.openxmlformats.org/markup-compatibility/2006" xmlns:o="urn:schemas-microsoft-com:office:office" xmlns:r="http://schemas.openxmlformats.org/officeDocument/2006/relationships" xmlns:m="http://schemas.openxmlformats.org/officeDocument/2006/math" xmlns:v="urn:schemas-microsoft-com:vml" xmlns:wp14="http://schemas.microsoft.com/office/word/2010/wordprocessingDrawing" xmlns:wp="http://schemas.openxmlformats.org/drawingml/2006/wordprocessingDrawing" xmlns:w10="urn:schemas-microsoft-com:office:word" xmlns:w="http://schemas.openxmlformats.org/wordprocessingml/2006/main" xmlns:w14="http://schemas.microsoft.com/office/word/2010/wordml" xmlns:w15="http://schemas.microsoft.com/office/word/2012/wordml" xmlns:w16se="http://schemas.microsoft.com/office/word/2015/wordml/symex" xmlns:wpg="http://schemas.microsoft.com/office/word/2010/wordprocessingGroup" xmlns:wpi="http://schemas.microsoft.com/office/word/2010/wordprocessingInk" xmlns:wne="http://schemas.microsoft.com/office/word/2006/wordml" xmlns:wps="http://schemas.microsoft.com/office/word/2010/wordprocessingShape" mc:Ignorable="w14 w15 w16se wp14">
+<w:endnotes xmlns:wpc="http://schemas.microsoft.com/office/word/2010/wordprocessingCanvas" xmlns:cx="http://schemas.microsoft.com/office/drawing/2014/chartex" xmlns:mc="http://schemas.openxmlformats.org/markup-compatibility/2006" xmlns:o="urn:schemas-microsoft-com:office:office" xmlns:r="http://schemas.openxmlformats.org/officeDocument/2006/relationships" xmlns:m="http://schemas.openxmlformats.org/officeDocument/2006/math" xmlns:v="urn:schemas-microsoft-com:vml" xmlns:wp14="http://schemas.microsoft.com/office/word/2010/wordprocessingDrawing" xmlns:wp="http://schemas.openxmlformats.org/drawingml/2006/wordprocessingDrawing" xmlns:w10="urn:schemas-microsoft-com:office:word" xmlns:w="http://schemas.openxmlformats.org/wordprocessingml/2006/main" xmlns:w14="http://schemas.microsoft.com/office/word/2010/wordml" xmlns:w15="http://schemas.microsoft.com/office/word/2012/wordml" xmlns:w16se="http://schemas.microsoft.com/office/word/2015/wordml/symex" xmlns:wpg="http://schemas.microsoft.com/office/word/2010/wordprocessingGroup" xmlns:wpi="http://schemas.microsoft.com/office/word/2010/wordprocessingInk" xmlns:wne="http://schemas.microsoft.com/office/word/2006/wordml" xmlns:wps="http://schemas.microsoft.com/office/word/2010/wordprocessingShape" mc:Ignorable="w14 w15 w16se wp14">
   <w:endnote w:type="separator" w:id="-1">
     <w:p>
       <w:pPr>
@@ -782,7 +808,7 @@
 </file>
 
 <file path=word/footnotes.xml><?xml version="1.0" encoding="utf-8"?>
-<w:footnotes xmlns:wpc="http://schemas.microsoft.com/office/word/2010/wordprocessingCanvas" xmlns:cx="http://schemas.microsoft.com/office/drawing/2014/chartex" xmlns:cx1="http://schemas.microsoft.com/office/drawing/2015/9/8/chartex" xmlns:mc="http://schemas.openxmlformats.org/markup-compatibility/2006" xmlns:o="urn:schemas-microsoft-com:office:office" xmlns:r="http://schemas.openxmlformats.org/officeDocument/2006/relationships" xmlns:m="http://schemas.openxmlformats.org/officeDocument/2006/math" xmlns:v="urn:schemas-microsoft-com:vml" xmlns:wp14="http://schemas.microsoft.com/office/word/2010/wordprocessingDrawing" xmlns:wp="http://schemas.openxmlformats.org/drawingml/2006/wordprocessingDrawing" xmlns:w10="urn:schemas-microsoft-com:office:word" xmlns:w="http://schemas.openxmlformats.org/wordprocessingml/2006/main" xmlns:w14="http://schemas.microsoft.com/office/word/2010/wordml" xmlns:w15="http://schemas.microsoft.com/office/word/2012/wordml" xmlns:w16se="http://schemas.microsoft.com/office/word/2015/wordml/symex" xmlns:wpg="http://schemas.microsoft.com/office/word/2010/wordprocessingGroup" xmlns:wpi="http://schemas.microsoft.com/office/word/2010/wordprocessingInk" xmlns:wne="http://schemas.microsoft.com/office/word/2006/wordml" xmlns:wps="http://schemas.microsoft.com/office/word/2010/wordprocessingShape" mc:Ignorable="w14 w15 w16se wp14">
+<w:footnotes xmlns:wpc="http://schemas.microsoft.com/office/word/2010/wordprocessingCanvas" xmlns:cx="http://schemas.microsoft.com/office/drawing/2014/chartex" xmlns:mc="http://schemas.openxmlformats.org/markup-compatibility/2006" xmlns:o="urn:schemas-microsoft-com:office:office" xmlns:r="http://schemas.openxmlformats.org/officeDocument/2006/relationships" xmlns:m="http://schemas.openxmlformats.org/officeDocument/2006/math" xmlns:v="urn:schemas-microsoft-com:vml" xmlns:wp14="http://schemas.microsoft.com/office/word/2010/wordprocessingDrawing" xmlns:wp="http://schemas.openxmlformats.org/drawingml/2006/wordprocessingDrawing" xmlns:w10="urn:schemas-microsoft-com:office:word" xmlns:w="http://schemas.openxmlformats.org/wordprocessingml/2006/main" xmlns:w14="http://schemas.microsoft.com/office/word/2010/wordml" xmlns:w15="http://schemas.microsoft.com/office/word/2012/wordml" xmlns:w16se="http://schemas.microsoft.com/office/word/2015/wordml/symex" xmlns:wpg="http://schemas.microsoft.com/office/word/2010/wordprocessingGroup" xmlns:wpi="http://schemas.microsoft.com/office/word/2010/wordprocessingInk" xmlns:wne="http://schemas.microsoft.com/office/word/2006/wordml" xmlns:wps="http://schemas.microsoft.com/office/word/2010/wordprocessingShape" mc:Ignorable="w14 w15 w16se wp14">
   <w:footnote w:type="separator" w:id="-1">
     <w:p>
       <w:pPr>
@@ -807,7 +833,7 @@
 </file>
 
 <file path=word/header1.xml><?xml version="1.0" encoding="utf-8"?>
-<w:hdr xmlns:wpc="http://schemas.microsoft.com/office/word/2010/wordprocessingCanvas" xmlns:cx="http://schemas.microsoft.com/office/drawing/2014/chartex" xmlns:cx1="http://schemas.microsoft.com/office/drawing/2015/9/8/chartex" xmlns:mc="http://schemas.openxmlformats.org/markup-compatibility/2006" xmlns:o="urn:schemas-microsoft-com:office:office" xmlns:r="http://schemas.openxmlformats.org/officeDocument/2006/relationships" xmlns:m="http://schemas.openxmlformats.org/officeDocument/2006/math" xmlns:v="urn:schemas-microsoft-com:vml" xmlns:wp14="http://schemas.microsoft.com/office/word/2010/wordprocessingDrawing" xmlns:wp="http://schemas.openxmlformats.org/drawingml/2006/wordprocessingDrawing" xmlns:w10="urn:schemas-microsoft-com:office:word" xmlns:w="http://schemas.openxmlformats.org/wordprocessingml/2006/main" xmlns:w14="http://schemas.microsoft.com/office/word/2010/wordml" xmlns:w15="http://schemas.microsoft.com/office/word/2012/wordml" xmlns:w16se="http://schemas.microsoft.com/office/word/2015/wordml/symex" xmlns:wpg="http://schemas.microsoft.com/office/word/2010/wordprocessingGroup" xmlns:wpi="http://schemas.microsoft.com/office/word/2010/wordprocessingInk" xmlns:wne="http://schemas.microsoft.com/office/word/2006/wordml" xmlns:wps="http://schemas.microsoft.com/office/word/2010/wordprocessingShape" mc:Ignorable="w14 w15 w16se wp14">
+<w:hdr xmlns:wpc="http://schemas.microsoft.com/office/word/2010/wordprocessingCanvas" xmlns:cx="http://schemas.microsoft.com/office/drawing/2014/chartex" xmlns:mc="http://schemas.openxmlformats.org/markup-compatibility/2006" xmlns:o="urn:schemas-microsoft-com:office:office" xmlns:r="http://schemas.openxmlformats.org/officeDocument/2006/relationships" xmlns:m="http://schemas.openxmlformats.org/officeDocument/2006/math" xmlns:v="urn:schemas-microsoft-com:vml" xmlns:wp14="http://schemas.microsoft.com/office/word/2010/wordprocessingDrawing" xmlns:wp="http://schemas.openxmlformats.org/drawingml/2006/wordprocessingDrawing" xmlns:w10="urn:schemas-microsoft-com:office:word" xmlns:w="http://schemas.openxmlformats.org/wordprocessingml/2006/main" xmlns:w14="http://schemas.microsoft.com/office/word/2010/wordml" xmlns:w15="http://schemas.microsoft.com/office/word/2012/wordml" xmlns:w16se="http://schemas.microsoft.com/office/word/2015/wordml/symex" xmlns:wpg="http://schemas.microsoft.com/office/word/2010/wordprocessingGroup" xmlns:wpi="http://schemas.microsoft.com/office/word/2010/wordprocessingInk" xmlns:wne="http://schemas.microsoft.com/office/word/2006/wordml" xmlns:wps="http://schemas.microsoft.com/office/word/2010/wordprocessingShape" mc:Ignorable="w14 w15 w16se wp14">
   <w:p>
     <w:pPr>
       <w:tabs>
@@ -839,7 +865,7 @@
         <w:bCs/>
         <w:noProof/>
         <w:sz w:val="32"/>
-        <w:lang w:eastAsia="es-AR"/>
+        <w:lang w:val="en-US"/>
       </w:rPr>
       <w:drawing>
         <wp:anchor distT="0" distB="0" distL="114300" distR="114300" simplePos="0" relativeHeight="251658240" behindDoc="1" locked="0" layoutInCell="1" allowOverlap="1" wp14:anchorId="23B35C33" wp14:editId="32E4E07A">
@@ -928,7 +954,7 @@
 </file>
 
 <file path=word/numbering.xml><?xml version="1.0" encoding="utf-8"?>
-<w:numbering xmlns:wpc="http://schemas.microsoft.com/office/word/2010/wordprocessingCanvas" xmlns:cx="http://schemas.microsoft.com/office/drawing/2014/chartex" xmlns:cx1="http://schemas.microsoft.com/office/drawing/2015/9/8/chartex" xmlns:mc="http://schemas.openxmlformats.org/markup-compatibility/2006" xmlns:o="urn:schemas-microsoft-com:office:office" xmlns:r="http://schemas.openxmlformats.org/officeDocument/2006/relationships" xmlns:m="http://schemas.openxmlformats.org/officeDocument/2006/math" xmlns:v="urn:schemas-microsoft-com:vml" xmlns:wp14="http://schemas.microsoft.com/office/word/2010/wordprocessingDrawing" xmlns:wp="http://schemas.openxmlformats.org/drawingml/2006/wordprocessingDrawing" xmlns:w10="urn:schemas-microsoft-com:office:word" xmlns:w="http://schemas.openxmlformats.org/wordprocessingml/2006/main" xmlns:w14="http://schemas.microsoft.com/office/word/2010/wordml" xmlns:w15="http://schemas.microsoft.com/office/word/2012/wordml" xmlns:w16se="http://schemas.microsoft.com/office/word/2015/wordml/symex" xmlns:wpg="http://schemas.microsoft.com/office/word/2010/wordprocessingGroup" xmlns:wpi="http://schemas.microsoft.com/office/word/2010/wordprocessingInk" xmlns:wne="http://schemas.microsoft.com/office/word/2006/wordml" xmlns:wps="http://schemas.microsoft.com/office/word/2010/wordprocessingShape" mc:Ignorable="w14 w15 w16se wp14">
+<w:numbering xmlns:wpc="http://schemas.microsoft.com/office/word/2010/wordprocessingCanvas" xmlns:cx="http://schemas.microsoft.com/office/drawing/2014/chartex" xmlns:mc="http://schemas.openxmlformats.org/markup-compatibility/2006" xmlns:o="urn:schemas-microsoft-com:office:office" xmlns:r="http://schemas.openxmlformats.org/officeDocument/2006/relationships" xmlns:m="http://schemas.openxmlformats.org/officeDocument/2006/math" xmlns:v="urn:schemas-microsoft-com:vml" xmlns:wp14="http://schemas.microsoft.com/office/word/2010/wordprocessingDrawing" xmlns:wp="http://schemas.openxmlformats.org/drawingml/2006/wordprocessingDrawing" xmlns:w10="urn:schemas-microsoft-com:office:word" xmlns:w="http://schemas.openxmlformats.org/wordprocessingml/2006/main" xmlns:w14="http://schemas.microsoft.com/office/word/2010/wordml" xmlns:w15="http://schemas.microsoft.com/office/word/2012/wordml" xmlns:w16se="http://schemas.microsoft.com/office/word/2015/wordml/symex" xmlns:wpg="http://schemas.microsoft.com/office/word/2010/wordprocessingGroup" xmlns:wpi="http://schemas.microsoft.com/office/word/2010/wordprocessingInk" xmlns:wne="http://schemas.microsoft.com/office/word/2006/wordml" xmlns:wps="http://schemas.microsoft.com/office/word/2010/wordprocessingShape" mc:Ignorable="w14 w15 w16se wp14">
   <w:abstractNum w:abstractNumId="0" w15:restartNumberingAfterBreak="0">
     <w:nsid w:val="077413C0"/>
     <w:multiLevelType w:val="hybridMultilevel"/>
@@ -2523,7 +2549,7 @@
 </file>
 
 <file path=customXml/itemProps1.xml><?xml version="1.0" encoding="utf-8"?>
-<ds:datastoreItem xmlns:ds="http://schemas.openxmlformats.org/officeDocument/2006/customXml" ds:itemID="{30C276ED-1B50-498E-9926-CC9AAD4D7943}">
+<ds:datastoreItem xmlns:ds="http://schemas.openxmlformats.org/officeDocument/2006/customXml" ds:itemID="{141ADA81-59FA-41A0-A4C7-90A7D9C005AF}">
   <ds:schemaRefs>
     <ds:schemaRef ds:uri="http://schemas.openxmlformats.org/officeDocument/2006/bibliography"/>
   </ds:schemaRefs>

</xml_diff>